<commit_message>
Analysis Visual Update and Explanations
</commit_message>
<xml_diff>
--- a/SP 800-171 Write Up Analysis .docx
+++ b/SP 800-171 Write Up Analysis .docx
@@ -14,23 +14,37 @@
           <w:rFonts w:ascii="Times New Roman" w:hAnsi="Times New Roman"/>
           <w:b/>
         </w:rPr>
-        <w:t xml:space="preserve">Security Requirements Analysis Dashboard: </w:t>
-      </w:r>
-    </w:p>
-    <w:p>
-      <w:pPr>
+        <w:t>S</w:t>
+      </w:r>
+      <w:r>
         <w:rPr>
           <w:rFonts w:ascii="Times New Roman" w:hAnsi="Times New Roman"/>
           <w:b/>
         </w:rPr>
-      </w:pPr>
-    </w:p>
-    <w:p>
-      <w:pPr>
+        <w:t xml:space="preserve">P 800-171 </w:t>
+      </w:r>
+      <w:r>
         <w:rPr>
           <w:rFonts w:ascii="Times New Roman" w:hAnsi="Times New Roman"/>
           <w:b/>
         </w:rPr>
+        <w:t xml:space="preserve">Analysis Dashboard: </w:t>
+      </w:r>
+    </w:p>
+    <w:p>
+      <w:pPr>
+        <w:rPr>
+          <w:rFonts w:ascii="Times New Roman" w:hAnsi="Times New Roman"/>
+          <w:b/>
+        </w:rPr>
+      </w:pPr>
+    </w:p>
+    <w:p>
+      <w:pPr>
+        <w:rPr>
+          <w:rFonts w:ascii="Times New Roman" w:hAnsi="Times New Roman"/>
+          <w:b/>
+        </w:rPr>
       </w:pPr>
       <w:r>
         <w:rPr>
@@ -66,279 +80,598 @@
         <w:rPr>
           <w:rFonts w:ascii="Times New Roman" w:hAnsi="Times New Roman"/>
         </w:rPr>
-        <w:t xml:space="preserve">3.01 - Access Control </w:t>
-      </w:r>
-    </w:p>
-    <w:p>
-      <w:pPr>
-        <w:pStyle w:val="ListParagraph"/>
-        <w:numPr>
-          <w:ilvl w:val="0"/>
-          <w:numId w:val="1"/>
-        </w:numPr>
-        <w:rPr>
-          <w:rFonts w:ascii="Times New Roman" w:hAnsi="Times New Roman"/>
-        </w:rPr>
-      </w:pPr>
-      <w:r>
-        <w:rPr>
-          <w:rFonts w:ascii="Times New Roman" w:hAnsi="Times New Roman"/>
-        </w:rPr>
-        <w:t xml:space="preserve">3.02 - Awareness and Training </w:t>
-      </w:r>
-    </w:p>
-    <w:p>
-      <w:pPr>
-        <w:pStyle w:val="ListParagraph"/>
-        <w:numPr>
-          <w:ilvl w:val="0"/>
-          <w:numId w:val="1"/>
-        </w:numPr>
-        <w:rPr>
-          <w:rFonts w:ascii="Times New Roman" w:hAnsi="Times New Roman"/>
-        </w:rPr>
-      </w:pPr>
-      <w:r>
-        <w:rPr>
-          <w:rFonts w:ascii="Times New Roman" w:hAnsi="Times New Roman"/>
-        </w:rPr>
-        <w:t>3.03 - Audit and Accountability</w:t>
-      </w:r>
-    </w:p>
-    <w:p>
-      <w:pPr>
-        <w:pStyle w:val="ListParagraph"/>
-        <w:numPr>
-          <w:ilvl w:val="0"/>
-          <w:numId w:val="1"/>
-        </w:numPr>
-        <w:rPr>
-          <w:rFonts w:ascii="Times New Roman" w:hAnsi="Times New Roman"/>
-        </w:rPr>
-      </w:pPr>
-      <w:r>
-        <w:rPr>
-          <w:rFonts w:ascii="Times New Roman" w:hAnsi="Times New Roman"/>
-        </w:rPr>
-        <w:t xml:space="preserve">3.04 - Configuration Management </w:t>
-      </w:r>
-    </w:p>
-    <w:p>
-      <w:pPr>
-        <w:pStyle w:val="ListParagraph"/>
-        <w:numPr>
-          <w:ilvl w:val="0"/>
-          <w:numId w:val="1"/>
-        </w:numPr>
-        <w:rPr>
-          <w:rFonts w:ascii="Times New Roman" w:hAnsi="Times New Roman"/>
-        </w:rPr>
-      </w:pPr>
-      <w:r>
-        <w:rPr>
-          <w:rFonts w:ascii="Times New Roman" w:hAnsi="Times New Roman"/>
-        </w:rPr>
-        <w:t>3.05 - Identification and Authentication</w:t>
-      </w:r>
-    </w:p>
-    <w:p>
-      <w:pPr>
-        <w:pStyle w:val="ListParagraph"/>
-        <w:numPr>
-          <w:ilvl w:val="0"/>
-          <w:numId w:val="1"/>
-        </w:numPr>
-        <w:rPr>
-          <w:rFonts w:ascii="Times New Roman" w:hAnsi="Times New Roman"/>
-        </w:rPr>
-      </w:pPr>
-      <w:r>
-        <w:rPr>
-          <w:rFonts w:ascii="Times New Roman" w:hAnsi="Times New Roman"/>
-        </w:rPr>
-        <w:t xml:space="preserve">3.06 - Incident Response </w:t>
-      </w:r>
-    </w:p>
-    <w:p>
-      <w:pPr>
-        <w:pStyle w:val="ListParagraph"/>
-        <w:numPr>
-          <w:ilvl w:val="0"/>
-          <w:numId w:val="1"/>
-        </w:numPr>
-        <w:rPr>
-          <w:rFonts w:ascii="Times New Roman" w:hAnsi="Times New Roman"/>
-        </w:rPr>
-      </w:pPr>
-      <w:r>
-        <w:rPr>
-          <w:rFonts w:ascii="Times New Roman" w:hAnsi="Times New Roman"/>
-        </w:rPr>
-        <w:t>3.07 - Maintenance</w:t>
-      </w:r>
-    </w:p>
-    <w:p>
-      <w:pPr>
-        <w:pStyle w:val="ListParagraph"/>
-        <w:numPr>
-          <w:ilvl w:val="0"/>
-          <w:numId w:val="1"/>
-        </w:numPr>
-        <w:rPr>
-          <w:rFonts w:ascii="Times New Roman" w:hAnsi="Times New Roman"/>
-        </w:rPr>
-      </w:pPr>
-      <w:r>
-        <w:rPr>
-          <w:rFonts w:ascii="Times New Roman" w:hAnsi="Times New Roman"/>
-        </w:rPr>
-        <w:t xml:space="preserve">3.08 - Media Protection </w:t>
-      </w:r>
-    </w:p>
-    <w:p>
-      <w:pPr>
-        <w:pStyle w:val="ListParagraph"/>
-        <w:numPr>
-          <w:ilvl w:val="0"/>
-          <w:numId w:val="1"/>
-        </w:numPr>
-        <w:rPr>
-          <w:rFonts w:ascii="Times New Roman" w:hAnsi="Times New Roman"/>
-        </w:rPr>
-      </w:pPr>
-      <w:r>
-        <w:rPr>
-          <w:rFonts w:ascii="Times New Roman" w:hAnsi="Times New Roman"/>
-        </w:rPr>
-        <w:t xml:space="preserve">3.09 - Personnel Security </w:t>
-      </w:r>
-    </w:p>
-    <w:p>
-      <w:pPr>
-        <w:pStyle w:val="ListParagraph"/>
-        <w:numPr>
-          <w:ilvl w:val="0"/>
-          <w:numId w:val="1"/>
-        </w:numPr>
-        <w:rPr>
-          <w:rFonts w:ascii="Times New Roman" w:hAnsi="Times New Roman"/>
-        </w:rPr>
-      </w:pPr>
-      <w:r>
-        <w:rPr>
-          <w:rFonts w:ascii="Times New Roman" w:hAnsi="Times New Roman"/>
-        </w:rPr>
-        <w:t>3.10 - Physical Protection</w:t>
-      </w:r>
-    </w:p>
-    <w:p>
-      <w:pPr>
-        <w:pStyle w:val="ListParagraph"/>
-        <w:numPr>
-          <w:ilvl w:val="0"/>
-          <w:numId w:val="1"/>
-        </w:numPr>
-        <w:rPr>
-          <w:rFonts w:ascii="Times New Roman" w:hAnsi="Times New Roman"/>
-        </w:rPr>
-      </w:pPr>
-      <w:r>
-        <w:rPr>
-          <w:rFonts w:ascii="Times New Roman" w:hAnsi="Times New Roman"/>
-        </w:rPr>
-        <w:t>3.11 - Risk Assessment</w:t>
-      </w:r>
-    </w:p>
-    <w:p>
-      <w:pPr>
-        <w:pStyle w:val="ListParagraph"/>
-        <w:numPr>
-          <w:ilvl w:val="0"/>
-          <w:numId w:val="1"/>
-        </w:numPr>
-        <w:rPr>
-          <w:rFonts w:ascii="Times New Roman" w:hAnsi="Times New Roman"/>
-        </w:rPr>
-      </w:pPr>
-      <w:r>
-        <w:rPr>
-          <w:rFonts w:ascii="Times New Roman" w:hAnsi="Times New Roman"/>
-        </w:rPr>
-        <w:t>3.12 - Security Assessment</w:t>
-      </w:r>
-    </w:p>
-    <w:p>
-      <w:pPr>
-        <w:pStyle w:val="ListParagraph"/>
-        <w:numPr>
-          <w:ilvl w:val="0"/>
-          <w:numId w:val="1"/>
-        </w:numPr>
-        <w:rPr>
-          <w:rFonts w:ascii="Times New Roman" w:hAnsi="Times New Roman"/>
-        </w:rPr>
-      </w:pPr>
-      <w:r>
-        <w:rPr>
-          <w:rFonts w:ascii="Times New Roman" w:hAnsi="Times New Roman"/>
-        </w:rPr>
-        <w:t>3.13 - System and Communications Protection</w:t>
-      </w:r>
-    </w:p>
-    <w:p>
-      <w:pPr>
-        <w:pStyle w:val="ListParagraph"/>
-        <w:numPr>
-          <w:ilvl w:val="0"/>
-          <w:numId w:val="1"/>
-        </w:numPr>
-        <w:rPr>
-          <w:rFonts w:ascii="Times New Roman" w:hAnsi="Times New Roman"/>
-        </w:rPr>
-      </w:pPr>
-      <w:r>
-        <w:rPr>
-          <w:rFonts w:ascii="Times New Roman" w:hAnsi="Times New Roman"/>
-        </w:rPr>
-        <w:t>3.14 - System and Information Integrity</w:t>
-      </w:r>
-    </w:p>
-    <w:p>
-      <w:pPr>
-        <w:rPr>
-          <w:rFonts w:ascii="Times New Roman" w:hAnsi="Times New Roman"/>
-        </w:rPr>
-      </w:pPr>
-      <w:r>
-        <w:rPr>
-          <w:rFonts w:ascii="Times New Roman" w:hAnsi="Times New Roman"/>
-        </w:rPr>
-        <w:t xml:space="preserve">Within these 14 Security Requirement families there are </w:t>
-      </w:r>
+        <w:t>3.01 –</w:t>
+      </w:r>
+      <w:r>
+        <w:rPr>
+          <w:rFonts w:ascii="Times New Roman" w:hAnsi="Times New Roman"/>
+        </w:rPr>
+        <w:t xml:space="preserve"> Access</w:t>
+      </w:r>
+      <w:r>
+        <w:rPr>
+          <w:rFonts w:ascii="Times New Roman" w:hAnsi="Times New Roman"/>
+        </w:rPr>
+        <w:t xml:space="preserve"> </w:t>
+      </w:r>
+      <w:r>
+        <w:rPr>
+          <w:rFonts w:ascii="Times New Roman" w:hAnsi="Times New Roman"/>
+        </w:rPr>
+        <w:t xml:space="preserve">Control </w:t>
+      </w:r>
+    </w:p>
+    <w:p>
+      <w:pPr>
+        <w:pStyle w:val="ListParagraph"/>
+        <w:numPr>
+          <w:ilvl w:val="0"/>
+          <w:numId w:val="1"/>
+        </w:numPr>
+        <w:rPr>
+          <w:rFonts w:ascii="Times New Roman" w:hAnsi="Times New Roman"/>
+        </w:rPr>
+      </w:pPr>
+      <w:r>
+        <w:rPr>
+          <w:rFonts w:ascii="Times New Roman" w:hAnsi="Times New Roman"/>
+        </w:rPr>
+        <w:t>3.02 –</w:t>
+      </w:r>
+      <w:r>
+        <w:rPr>
+          <w:rFonts w:ascii="Times New Roman" w:hAnsi="Times New Roman"/>
+        </w:rPr>
+        <w:t xml:space="preserve"> Awareness</w:t>
+      </w:r>
+      <w:r>
+        <w:rPr>
+          <w:rFonts w:ascii="Times New Roman" w:hAnsi="Times New Roman"/>
+        </w:rPr>
+        <w:t xml:space="preserve"> </w:t>
+      </w:r>
+      <w:r>
+        <w:rPr>
+          <w:rFonts w:ascii="Times New Roman" w:hAnsi="Times New Roman"/>
+        </w:rPr>
+        <w:t xml:space="preserve">and Training </w:t>
+      </w:r>
+    </w:p>
+    <w:p>
+      <w:pPr>
+        <w:pStyle w:val="ListParagraph"/>
+        <w:numPr>
+          <w:ilvl w:val="0"/>
+          <w:numId w:val="1"/>
+        </w:numPr>
+        <w:rPr>
+          <w:rFonts w:ascii="Times New Roman" w:hAnsi="Times New Roman"/>
+        </w:rPr>
+      </w:pPr>
+      <w:r>
+        <w:rPr>
+          <w:rFonts w:ascii="Times New Roman" w:hAnsi="Times New Roman"/>
+        </w:rPr>
+        <w:t>3.03 –</w:t>
+      </w:r>
+      <w:r>
+        <w:rPr>
+          <w:rFonts w:ascii="Times New Roman" w:hAnsi="Times New Roman"/>
+        </w:rPr>
+        <w:t xml:space="preserve"> Audit</w:t>
+      </w:r>
+      <w:r>
+        <w:rPr>
+          <w:rFonts w:ascii="Times New Roman" w:hAnsi="Times New Roman"/>
+        </w:rPr>
+        <w:t xml:space="preserve"> </w:t>
+      </w:r>
+      <w:r>
+        <w:rPr>
+          <w:rFonts w:ascii="Times New Roman" w:hAnsi="Times New Roman"/>
+        </w:rPr>
+        <w:t>and Accountability</w:t>
+      </w:r>
+    </w:p>
+    <w:p>
+      <w:pPr>
+        <w:pStyle w:val="ListParagraph"/>
+        <w:numPr>
+          <w:ilvl w:val="0"/>
+          <w:numId w:val="1"/>
+        </w:numPr>
+        <w:rPr>
+          <w:rFonts w:ascii="Times New Roman" w:hAnsi="Times New Roman"/>
+        </w:rPr>
+      </w:pPr>
+      <w:r>
+        <w:rPr>
+          <w:rFonts w:ascii="Times New Roman" w:hAnsi="Times New Roman"/>
+        </w:rPr>
+        <w:t>3.04 –</w:t>
+      </w:r>
+      <w:r>
+        <w:rPr>
+          <w:rFonts w:ascii="Times New Roman" w:hAnsi="Times New Roman"/>
+        </w:rPr>
+        <w:t xml:space="preserve"> Configuration Management </w:t>
+      </w:r>
+    </w:p>
+    <w:p>
+      <w:pPr>
+        <w:pStyle w:val="ListParagraph"/>
+        <w:numPr>
+          <w:ilvl w:val="0"/>
+          <w:numId w:val="1"/>
+        </w:numPr>
+        <w:rPr>
+          <w:rFonts w:ascii="Times New Roman" w:hAnsi="Times New Roman"/>
+        </w:rPr>
+      </w:pPr>
+      <w:r>
+        <w:rPr>
+          <w:rFonts w:ascii="Times New Roman" w:hAnsi="Times New Roman"/>
+        </w:rPr>
+        <w:t>3.05 –</w:t>
+      </w:r>
+      <w:r>
+        <w:rPr>
+          <w:rFonts w:ascii="Times New Roman" w:hAnsi="Times New Roman"/>
+        </w:rPr>
+        <w:t xml:space="preserve"> Identification</w:t>
+      </w:r>
+      <w:r>
+        <w:rPr>
+          <w:rFonts w:ascii="Times New Roman" w:hAnsi="Times New Roman"/>
+        </w:rPr>
+        <w:t xml:space="preserve"> </w:t>
+      </w:r>
+      <w:r>
+        <w:rPr>
+          <w:rFonts w:ascii="Times New Roman" w:hAnsi="Times New Roman"/>
+        </w:rPr>
+        <w:t>and Authentication</w:t>
+      </w:r>
+    </w:p>
+    <w:p>
+      <w:pPr>
+        <w:pStyle w:val="ListParagraph"/>
+        <w:numPr>
+          <w:ilvl w:val="0"/>
+          <w:numId w:val="1"/>
+        </w:numPr>
+        <w:rPr>
+          <w:rFonts w:ascii="Times New Roman" w:hAnsi="Times New Roman"/>
+        </w:rPr>
+      </w:pPr>
+      <w:r>
+        <w:rPr>
+          <w:rFonts w:ascii="Times New Roman" w:hAnsi="Times New Roman"/>
+        </w:rPr>
+        <w:t>3.06 –</w:t>
+      </w:r>
+      <w:r>
+        <w:rPr>
+          <w:rFonts w:ascii="Times New Roman" w:hAnsi="Times New Roman"/>
+        </w:rPr>
+        <w:t xml:space="preserve"> Incident</w:t>
+      </w:r>
+      <w:r>
+        <w:rPr>
+          <w:rFonts w:ascii="Times New Roman" w:hAnsi="Times New Roman"/>
+        </w:rPr>
+        <w:t xml:space="preserve"> </w:t>
+      </w:r>
+      <w:r>
+        <w:rPr>
+          <w:rFonts w:ascii="Times New Roman" w:hAnsi="Times New Roman"/>
+        </w:rPr>
+        <w:t xml:space="preserve">Response </w:t>
+      </w:r>
+    </w:p>
+    <w:p>
+      <w:pPr>
+        <w:pStyle w:val="ListParagraph"/>
+        <w:numPr>
+          <w:ilvl w:val="0"/>
+          <w:numId w:val="1"/>
+        </w:numPr>
+        <w:rPr>
+          <w:rFonts w:ascii="Times New Roman" w:hAnsi="Times New Roman"/>
+        </w:rPr>
+      </w:pPr>
+      <w:r>
+        <w:rPr>
+          <w:rFonts w:ascii="Times New Roman" w:hAnsi="Times New Roman"/>
+        </w:rPr>
+        <w:t>3.07 –</w:t>
+      </w:r>
+      <w:r>
+        <w:rPr>
+          <w:rFonts w:ascii="Times New Roman" w:hAnsi="Times New Roman"/>
+        </w:rPr>
+        <w:t xml:space="preserve"> Maintenance</w:t>
+      </w:r>
+      <w:r>
+        <w:rPr>
+          <w:rFonts w:ascii="Times New Roman" w:hAnsi="Times New Roman"/>
+        </w:rPr>
+        <w:t xml:space="preserve"> </w:t>
+      </w:r>
+    </w:p>
+    <w:p>
+      <w:pPr>
+        <w:pStyle w:val="ListParagraph"/>
+        <w:numPr>
+          <w:ilvl w:val="0"/>
+          <w:numId w:val="1"/>
+        </w:numPr>
+        <w:rPr>
+          <w:rFonts w:ascii="Times New Roman" w:hAnsi="Times New Roman"/>
+        </w:rPr>
+      </w:pPr>
+      <w:r>
+        <w:rPr>
+          <w:rFonts w:ascii="Times New Roman" w:hAnsi="Times New Roman"/>
+        </w:rPr>
+        <w:t>3.08 –</w:t>
+      </w:r>
+      <w:r>
+        <w:rPr>
+          <w:rFonts w:ascii="Times New Roman" w:hAnsi="Times New Roman"/>
+        </w:rPr>
+        <w:t xml:space="preserve"> Media</w:t>
+      </w:r>
+      <w:r>
+        <w:rPr>
+          <w:rFonts w:ascii="Times New Roman" w:hAnsi="Times New Roman"/>
+        </w:rPr>
+        <w:t xml:space="preserve"> </w:t>
+      </w:r>
+      <w:r>
+        <w:rPr>
+          <w:rFonts w:ascii="Times New Roman" w:hAnsi="Times New Roman"/>
+        </w:rPr>
+        <w:t>Protection</w:t>
+      </w:r>
+    </w:p>
+    <w:p>
+      <w:pPr>
+        <w:pStyle w:val="ListParagraph"/>
+        <w:numPr>
+          <w:ilvl w:val="0"/>
+          <w:numId w:val="1"/>
+        </w:numPr>
+        <w:rPr>
+          <w:rFonts w:ascii="Times New Roman" w:hAnsi="Times New Roman"/>
+        </w:rPr>
+      </w:pPr>
+      <w:r>
+        <w:rPr>
+          <w:rFonts w:ascii="Times New Roman" w:hAnsi="Times New Roman"/>
+        </w:rPr>
+        <w:t>3.09 –</w:t>
+      </w:r>
+      <w:r>
+        <w:rPr>
+          <w:rFonts w:ascii="Times New Roman" w:hAnsi="Times New Roman"/>
+        </w:rPr>
+        <w:t xml:space="preserve"> Personnel</w:t>
+      </w:r>
+      <w:r>
+        <w:rPr>
+          <w:rFonts w:ascii="Times New Roman" w:hAnsi="Times New Roman"/>
+        </w:rPr>
+        <w:t xml:space="preserve"> </w:t>
+      </w:r>
+      <w:r>
+        <w:rPr>
+          <w:rFonts w:ascii="Times New Roman" w:hAnsi="Times New Roman"/>
+        </w:rPr>
+        <w:t xml:space="preserve">Security </w:t>
+      </w:r>
+    </w:p>
+    <w:p>
+      <w:pPr>
+        <w:pStyle w:val="ListParagraph"/>
+        <w:numPr>
+          <w:ilvl w:val="0"/>
+          <w:numId w:val="1"/>
+        </w:numPr>
+        <w:rPr>
+          <w:rFonts w:ascii="Times New Roman" w:hAnsi="Times New Roman"/>
+        </w:rPr>
+      </w:pPr>
+      <w:r>
+        <w:rPr>
+          <w:rFonts w:ascii="Times New Roman" w:hAnsi="Times New Roman"/>
+        </w:rPr>
+        <w:t>3.10 –</w:t>
+      </w:r>
+      <w:r>
+        <w:rPr>
+          <w:rFonts w:ascii="Times New Roman" w:hAnsi="Times New Roman"/>
+        </w:rPr>
+        <w:t xml:space="preserve"> Physical Protection</w:t>
+      </w:r>
+    </w:p>
+    <w:p>
+      <w:pPr>
+        <w:pStyle w:val="ListParagraph"/>
+        <w:numPr>
+          <w:ilvl w:val="0"/>
+          <w:numId w:val="1"/>
+        </w:numPr>
+        <w:rPr>
+          <w:rFonts w:ascii="Times New Roman" w:hAnsi="Times New Roman"/>
+        </w:rPr>
+      </w:pPr>
+      <w:r>
+        <w:rPr>
+          <w:rFonts w:ascii="Times New Roman" w:hAnsi="Times New Roman"/>
+        </w:rPr>
+        <w:t xml:space="preserve">3.11 – Risk </w:t>
+      </w:r>
+      <w:r>
+        <w:rPr>
+          <w:rFonts w:ascii="Times New Roman" w:hAnsi="Times New Roman"/>
+        </w:rPr>
+        <w:t>Assessment</w:t>
+      </w:r>
+    </w:p>
+    <w:p>
+      <w:pPr>
+        <w:pStyle w:val="ListParagraph"/>
+        <w:numPr>
+          <w:ilvl w:val="0"/>
+          <w:numId w:val="1"/>
+        </w:numPr>
+        <w:rPr>
+          <w:rFonts w:ascii="Times New Roman" w:hAnsi="Times New Roman"/>
+        </w:rPr>
+      </w:pPr>
+      <w:r>
+        <w:rPr>
+          <w:rFonts w:ascii="Times New Roman" w:hAnsi="Times New Roman"/>
+        </w:rPr>
+        <w:t>3.12 –</w:t>
+      </w:r>
+      <w:r>
+        <w:rPr>
+          <w:rFonts w:ascii="Times New Roman" w:hAnsi="Times New Roman"/>
+        </w:rPr>
+        <w:t xml:space="preserve"> Security</w:t>
+      </w:r>
+      <w:r>
+        <w:rPr>
+          <w:rFonts w:ascii="Times New Roman" w:hAnsi="Times New Roman"/>
+        </w:rPr>
+        <w:t xml:space="preserve"> </w:t>
+      </w:r>
+      <w:r>
+        <w:rPr>
+          <w:rFonts w:ascii="Times New Roman" w:hAnsi="Times New Roman"/>
+        </w:rPr>
+        <w:t>Assessment</w:t>
+      </w:r>
+    </w:p>
+    <w:p>
+      <w:pPr>
+        <w:pStyle w:val="ListParagraph"/>
+        <w:numPr>
+          <w:ilvl w:val="0"/>
+          <w:numId w:val="1"/>
+        </w:numPr>
+        <w:rPr>
+          <w:rFonts w:ascii="Times New Roman" w:hAnsi="Times New Roman"/>
+        </w:rPr>
+      </w:pPr>
+      <w:r>
+        <w:rPr>
+          <w:rFonts w:ascii="Times New Roman" w:hAnsi="Times New Roman"/>
+        </w:rPr>
+        <w:t xml:space="preserve">3.13 – </w:t>
+      </w:r>
+      <w:r>
+        <w:rPr>
+          <w:rFonts w:ascii="Times New Roman" w:hAnsi="Times New Roman"/>
+        </w:rPr>
+        <w:t>System</w:t>
+      </w:r>
+      <w:r>
+        <w:rPr>
+          <w:rFonts w:ascii="Times New Roman" w:hAnsi="Times New Roman"/>
+        </w:rPr>
+        <w:t xml:space="preserve"> </w:t>
+      </w:r>
+      <w:r>
+        <w:rPr>
+          <w:rFonts w:ascii="Times New Roman" w:hAnsi="Times New Roman"/>
+        </w:rPr>
+        <w:t>and Communications Protection</w:t>
+      </w:r>
+    </w:p>
+    <w:p>
+      <w:pPr>
+        <w:pStyle w:val="ListParagraph"/>
+        <w:numPr>
+          <w:ilvl w:val="0"/>
+          <w:numId w:val="1"/>
+        </w:numPr>
+        <w:rPr>
+          <w:rFonts w:ascii="Times New Roman" w:hAnsi="Times New Roman"/>
+        </w:rPr>
+      </w:pPr>
+      <w:r>
+        <w:rPr>
+          <w:rFonts w:ascii="Times New Roman" w:hAnsi="Times New Roman"/>
+        </w:rPr>
+        <w:t>3.14 –</w:t>
+      </w:r>
+      <w:r>
+        <w:rPr>
+          <w:rFonts w:ascii="Times New Roman" w:hAnsi="Times New Roman"/>
+        </w:rPr>
+        <w:t xml:space="preserve"> System</w:t>
+      </w:r>
+      <w:r>
+        <w:rPr>
+          <w:rFonts w:ascii="Times New Roman" w:hAnsi="Times New Roman"/>
+        </w:rPr>
+        <w:t xml:space="preserve"> </w:t>
+      </w:r>
+      <w:r>
+        <w:rPr>
+          <w:rFonts w:ascii="Times New Roman" w:hAnsi="Times New Roman"/>
+        </w:rPr>
+        <w:t>and Information Integrity</w:t>
+      </w:r>
+    </w:p>
+    <w:p>
+      <w:pPr>
+        <w:rPr>
+          <w:rFonts w:ascii="Times New Roman" w:hAnsi="Times New Roman"/>
+        </w:rPr>
+      </w:pPr>
+    </w:p>
+    <w:p>
+      <w:pPr>
+        <w:rPr>
+          <w:rFonts w:ascii="Times New Roman" w:hAnsi="Times New Roman"/>
+        </w:rPr>
+      </w:pPr>
+      <w:r>
+        <w:rPr>
+          <w:rFonts w:ascii="Times New Roman" w:hAnsi="Times New Roman"/>
+        </w:rPr>
+        <w:t>Within these 14 Security</w:t>
+      </w:r>
+      <w:r>
+        <w:rPr>
+          <w:rFonts w:ascii="Times New Roman" w:hAnsi="Times New Roman"/>
+        </w:rPr>
+        <w:t xml:space="preserve"> Requirement families:</w:t>
+      </w:r>
+    </w:p>
+    <w:p>
+      <w:pPr>
+        <w:pStyle w:val="ListParagraph"/>
+        <w:numPr>
+          <w:ilvl w:val="0"/>
+          <w:numId w:val="1"/>
+        </w:numPr>
+        <w:rPr>
+          <w:rFonts w:ascii="Times New Roman" w:hAnsi="Times New Roman"/>
+        </w:rPr>
+      </w:pPr>
       <w:r>
         <w:rPr>
           <w:rFonts w:ascii="Times New Roman" w:hAnsi="Times New Roman"/>
         </w:rPr>
         <w:t>110 Security Requirements</w:t>
       </w:r>
-      <w:r>
-        <w:rPr>
-          <w:rFonts w:ascii="Times New Roman" w:hAnsi="Times New Roman"/>
-        </w:rPr>
-        <w:t xml:space="preserve">. </w:t>
-      </w:r>
-    </w:p>
-    <w:p>
-      <w:pPr>
-        <w:rPr>
-          <w:rFonts w:ascii="Times New Roman" w:hAnsi="Times New Roman"/>
-        </w:rPr>
-      </w:pPr>
-      <w:r>
-        <w:rPr>
-          <w:rFonts w:ascii="Times New Roman" w:hAnsi="Times New Roman"/>
-        </w:rPr>
-        <w:t xml:space="preserve">The Security Requirement family 3.01, has the most security requirements with 22, followed by 3.13 with 16 and 3.05 with 9. </w:t>
+    </w:p>
+    <w:p>
+      <w:pPr>
+        <w:rPr>
+          <w:rFonts w:ascii="Times New Roman" w:hAnsi="Times New Roman"/>
+        </w:rPr>
+      </w:pPr>
+    </w:p>
+    <w:p>
+      <w:pPr>
+        <w:rPr>
+          <w:rFonts w:ascii="Times New Roman" w:hAnsi="Times New Roman"/>
+        </w:rPr>
+      </w:pPr>
+      <w:r>
+        <w:rPr>
+          <w:rFonts w:ascii="Times New Roman" w:hAnsi="Times New Roman"/>
+        </w:rPr>
+        <w:t xml:space="preserve">Security Requirement families with the most security requirements: </w:t>
+      </w:r>
+    </w:p>
+    <w:p>
+      <w:pPr>
+        <w:pStyle w:val="ListParagraph"/>
+        <w:numPr>
+          <w:ilvl w:val="0"/>
+          <w:numId w:val="1"/>
+        </w:numPr>
+        <w:rPr>
+          <w:rFonts w:ascii="Times New Roman" w:hAnsi="Times New Roman"/>
+        </w:rPr>
+      </w:pPr>
+      <w:r>
+        <w:rPr>
+          <w:rFonts w:ascii="Times New Roman" w:hAnsi="Times New Roman"/>
+        </w:rPr>
+        <w:t xml:space="preserve">3.01: 22 requirements </w:t>
+      </w:r>
+    </w:p>
+    <w:p>
+      <w:pPr>
+        <w:pStyle w:val="ListParagraph"/>
+        <w:numPr>
+          <w:ilvl w:val="0"/>
+          <w:numId w:val="1"/>
+        </w:numPr>
+        <w:rPr>
+          <w:rFonts w:ascii="Times New Roman" w:hAnsi="Times New Roman"/>
+        </w:rPr>
+      </w:pPr>
+      <w:r>
+        <w:rPr>
+          <w:rFonts w:ascii="Times New Roman" w:hAnsi="Times New Roman"/>
+        </w:rPr>
+        <w:t xml:space="preserve">3.13: 16 requirements </w:t>
+      </w:r>
+    </w:p>
+    <w:p>
+      <w:pPr>
+        <w:pStyle w:val="ListParagraph"/>
+        <w:numPr>
+          <w:ilvl w:val="0"/>
+          <w:numId w:val="1"/>
+        </w:numPr>
+        <w:rPr>
+          <w:rFonts w:ascii="Times New Roman" w:hAnsi="Times New Roman"/>
+        </w:rPr>
+      </w:pPr>
+      <w:r>
+        <w:rPr>
+          <w:rFonts w:ascii="Times New Roman" w:hAnsi="Times New Roman"/>
+        </w:rPr>
+        <w:t>3.05: 11 requirements</w:t>
+      </w:r>
+    </w:p>
+    <w:p>
+      <w:pPr>
+        <w:rPr>
+          <w:rFonts w:ascii="Times New Roman" w:hAnsi="Times New Roman"/>
+        </w:rPr>
+      </w:pPr>
+    </w:p>
+    <w:p>
+      <w:pPr>
+        <w:rPr>
+          <w:rFonts w:ascii="Times New Roman" w:hAnsi="Times New Roman"/>
+          <w:b/>
+        </w:rPr>
+      </w:pPr>
+      <w:r>
+        <w:rPr>
+          <w:rFonts w:ascii="Times New Roman" w:hAnsi="Times New Roman"/>
+          <w:b/>
+        </w:rPr>
+        <w:t xml:space="preserve">SP 800-53 </w:t>
+      </w:r>
+      <w:r>
+        <w:rPr>
+          <w:rFonts w:ascii="Times New Roman" w:hAnsi="Times New Roman"/>
+          <w:b/>
+        </w:rPr>
+        <w:t>Analysis Dashboard:</w:t>
       </w:r>
     </w:p>
     <w:p>
@@ -390,6 +723,12 @@
         </w:rPr>
         <w:t>AC</w:t>
       </w:r>
+      <w:r>
+        <w:rPr>
+          <w:rFonts w:ascii="Times New Roman" w:hAnsi="Times New Roman"/>
+        </w:rPr>
+        <w:t xml:space="preserve"> – Access Control</w:t>
+      </w:r>
     </w:p>
     <w:p>
       <w:pPr>
@@ -408,6 +747,12 @@
         </w:rPr>
         <w:t>AT</w:t>
       </w:r>
+      <w:r>
+        <w:rPr>
+          <w:rFonts w:ascii="Times New Roman" w:hAnsi="Times New Roman"/>
+        </w:rPr>
+        <w:t xml:space="preserve"> – Awareness and Training </w:t>
+      </w:r>
     </w:p>
     <w:p>
       <w:pPr>
@@ -426,6 +771,30 @@
         </w:rPr>
         <w:t>AU</w:t>
       </w:r>
+      <w:r>
+        <w:rPr>
+          <w:rFonts w:ascii="Times New Roman" w:hAnsi="Times New Roman"/>
+        </w:rPr>
+        <w:t xml:space="preserve"> – Audit and Accountability</w:t>
+      </w:r>
+    </w:p>
+    <w:p>
+      <w:pPr>
+        <w:pStyle w:val="ListParagraph"/>
+        <w:numPr>
+          <w:ilvl w:val="0"/>
+          <w:numId w:val="1"/>
+        </w:numPr>
+        <w:rPr>
+          <w:rFonts w:ascii="Times New Roman" w:hAnsi="Times New Roman"/>
+        </w:rPr>
+      </w:pPr>
+      <w:r>
+        <w:rPr>
+          <w:rFonts w:ascii="Times New Roman" w:hAnsi="Times New Roman"/>
+        </w:rPr>
+        <w:t xml:space="preserve">CA – Security Assessment and Authorization </w:t>
+      </w:r>
     </w:p>
     <w:p>
       <w:pPr>
@@ -444,6 +813,30 @@
         </w:rPr>
         <w:t>CM</w:t>
       </w:r>
+      <w:r>
+        <w:rPr>
+          <w:rFonts w:ascii="Times New Roman" w:hAnsi="Times New Roman"/>
+        </w:rPr>
+        <w:t xml:space="preserve"> – Configuration Management</w:t>
+      </w:r>
+    </w:p>
+    <w:p>
+      <w:pPr>
+        <w:pStyle w:val="ListParagraph"/>
+        <w:numPr>
+          <w:ilvl w:val="0"/>
+          <w:numId w:val="1"/>
+        </w:numPr>
+        <w:rPr>
+          <w:rFonts w:ascii="Times New Roman" w:hAnsi="Times New Roman"/>
+        </w:rPr>
+      </w:pPr>
+      <w:r>
+        <w:rPr>
+          <w:rFonts w:ascii="Times New Roman" w:hAnsi="Times New Roman"/>
+        </w:rPr>
+        <w:t xml:space="preserve">CP – Contingency Planning </w:t>
+      </w:r>
     </w:p>
     <w:p>
       <w:pPr>
@@ -462,6 +855,12 @@
         </w:rPr>
         <w:t xml:space="preserve">IA </w:t>
       </w:r>
+      <w:r>
+        <w:rPr>
+          <w:rFonts w:ascii="Times New Roman" w:hAnsi="Times New Roman"/>
+        </w:rPr>
+        <w:t xml:space="preserve">– Identification and Authentication </w:t>
+      </w:r>
     </w:p>
     <w:p>
       <w:pPr>
@@ -480,6 +879,12 @@
         </w:rPr>
         <w:t>IR</w:t>
       </w:r>
+      <w:r>
+        <w:rPr>
+          <w:rFonts w:ascii="Times New Roman" w:hAnsi="Times New Roman"/>
+        </w:rPr>
+        <w:t xml:space="preserve"> – Incident Response </w:t>
+      </w:r>
     </w:p>
     <w:p>
       <w:pPr>
@@ -498,6 +903,12 @@
         </w:rPr>
         <w:t>MA</w:t>
       </w:r>
+      <w:r>
+        <w:rPr>
+          <w:rFonts w:ascii="Times New Roman" w:hAnsi="Times New Roman"/>
+        </w:rPr>
+        <w:t xml:space="preserve"> – Maintenance </w:t>
+      </w:r>
     </w:p>
     <w:p>
       <w:pPr>
@@ -516,23 +927,47 @@
         </w:rPr>
         <w:t>MP</w:t>
       </w:r>
-    </w:p>
-    <w:p>
-      <w:pPr>
-        <w:pStyle w:val="ListParagraph"/>
-        <w:numPr>
-          <w:ilvl w:val="0"/>
-          <w:numId w:val="1"/>
-        </w:numPr>
-        <w:rPr>
-          <w:rFonts w:ascii="Times New Roman" w:hAnsi="Times New Roman"/>
-        </w:rPr>
-      </w:pPr>
-      <w:r>
-        <w:rPr>
-          <w:rFonts w:ascii="Times New Roman" w:hAnsi="Times New Roman"/>
-        </w:rPr>
-        <w:t>CP</w:t>
+      <w:r>
+        <w:rPr>
+          <w:rFonts w:ascii="Times New Roman" w:hAnsi="Times New Roman"/>
+        </w:rPr>
+        <w:t xml:space="preserve"> – Media Protection </w:t>
+      </w:r>
+    </w:p>
+    <w:p>
+      <w:pPr>
+        <w:pStyle w:val="ListParagraph"/>
+        <w:numPr>
+          <w:ilvl w:val="0"/>
+          <w:numId w:val="1"/>
+        </w:numPr>
+        <w:rPr>
+          <w:rFonts w:ascii="Times New Roman" w:hAnsi="Times New Roman"/>
+        </w:rPr>
+      </w:pPr>
+      <w:r>
+        <w:rPr>
+          <w:rFonts w:ascii="Times New Roman" w:hAnsi="Times New Roman"/>
+        </w:rPr>
+        <w:t xml:space="preserve">PE – Physical and Environmental Protection </w:t>
+      </w:r>
+    </w:p>
+    <w:p>
+      <w:pPr>
+        <w:pStyle w:val="ListParagraph"/>
+        <w:numPr>
+          <w:ilvl w:val="0"/>
+          <w:numId w:val="1"/>
+        </w:numPr>
+        <w:rPr>
+          <w:rFonts w:ascii="Times New Roman" w:hAnsi="Times New Roman"/>
+        </w:rPr>
+      </w:pPr>
+      <w:r>
+        <w:rPr>
+          <w:rFonts w:ascii="Times New Roman" w:hAnsi="Times New Roman"/>
+        </w:rPr>
+        <w:t xml:space="preserve">PL – Planning </w:t>
       </w:r>
     </w:p>
     <w:p>
@@ -552,23 +987,11 @@
         </w:rPr>
         <w:t>PS</w:t>
       </w:r>
-    </w:p>
-    <w:p>
-      <w:pPr>
-        <w:pStyle w:val="ListParagraph"/>
-        <w:numPr>
-          <w:ilvl w:val="0"/>
-          <w:numId w:val="1"/>
-        </w:numPr>
-        <w:rPr>
-          <w:rFonts w:ascii="Times New Roman" w:hAnsi="Times New Roman"/>
-        </w:rPr>
-      </w:pPr>
-      <w:r>
-        <w:rPr>
-          <w:rFonts w:ascii="Times New Roman" w:hAnsi="Times New Roman"/>
-        </w:rPr>
-        <w:t>PE</w:t>
+      <w:r>
+        <w:rPr>
+          <w:rFonts w:ascii="Times New Roman" w:hAnsi="Times New Roman"/>
+        </w:rPr>
+        <w:t xml:space="preserve"> – Personnel Security </w:t>
       </w:r>
     </w:p>
     <w:p>
@@ -588,41 +1011,29 @@
         </w:rPr>
         <w:t>RA</w:t>
       </w:r>
-    </w:p>
-    <w:p>
-      <w:pPr>
-        <w:pStyle w:val="ListParagraph"/>
-        <w:numPr>
-          <w:ilvl w:val="0"/>
-          <w:numId w:val="1"/>
-        </w:numPr>
-        <w:rPr>
-          <w:rFonts w:ascii="Times New Roman" w:hAnsi="Times New Roman"/>
-        </w:rPr>
-      </w:pPr>
-      <w:r>
-        <w:rPr>
-          <w:rFonts w:ascii="Times New Roman" w:hAnsi="Times New Roman"/>
-        </w:rPr>
-        <w:t>PL</w:t>
-      </w:r>
-    </w:p>
-    <w:p>
-      <w:pPr>
-        <w:pStyle w:val="ListParagraph"/>
-        <w:numPr>
-          <w:ilvl w:val="0"/>
-          <w:numId w:val="1"/>
-        </w:numPr>
-        <w:rPr>
-          <w:rFonts w:ascii="Times New Roman" w:hAnsi="Times New Roman"/>
-        </w:rPr>
-      </w:pPr>
-      <w:r>
-        <w:rPr>
-          <w:rFonts w:ascii="Times New Roman" w:hAnsi="Times New Roman"/>
-        </w:rPr>
-        <w:t>CA</w:t>
+      <w:r>
+        <w:rPr>
+          <w:rFonts w:ascii="Times New Roman" w:hAnsi="Times New Roman"/>
+        </w:rPr>
+        <w:t xml:space="preserve"> – Risk Assessment </w:t>
+      </w:r>
+    </w:p>
+    <w:p>
+      <w:pPr>
+        <w:pStyle w:val="ListParagraph"/>
+        <w:numPr>
+          <w:ilvl w:val="0"/>
+          <w:numId w:val="1"/>
+        </w:numPr>
+        <w:rPr>
+          <w:rFonts w:ascii="Times New Roman" w:hAnsi="Times New Roman"/>
+        </w:rPr>
+      </w:pPr>
+      <w:r>
+        <w:rPr>
+          <w:rFonts w:ascii="Times New Roman" w:hAnsi="Times New Roman"/>
+        </w:rPr>
+        <w:t xml:space="preserve">SA – System and Services Acquisition </w:t>
       </w:r>
     </w:p>
     <w:p>
@@ -642,23 +1053,11 @@
         </w:rPr>
         <w:t>SC</w:t>
       </w:r>
-    </w:p>
-    <w:p>
-      <w:pPr>
-        <w:pStyle w:val="ListParagraph"/>
-        <w:numPr>
-          <w:ilvl w:val="0"/>
-          <w:numId w:val="1"/>
-        </w:numPr>
-        <w:rPr>
-          <w:rFonts w:ascii="Times New Roman" w:hAnsi="Times New Roman"/>
-        </w:rPr>
-      </w:pPr>
-      <w:r>
-        <w:rPr>
-          <w:rFonts w:ascii="Times New Roman" w:hAnsi="Times New Roman"/>
-        </w:rPr>
-        <w:t>SA</w:t>
+      <w:r>
+        <w:rPr>
+          <w:rFonts w:ascii="Times New Roman" w:hAnsi="Times New Roman"/>
+        </w:rPr>
+        <w:t xml:space="preserve"> – System and Communications Protection </w:t>
       </w:r>
     </w:p>
     <w:p>
@@ -682,58 +1081,779 @@
         <w:rPr>
           <w:rFonts w:ascii="Times New Roman" w:hAnsi="Times New Roman"/>
         </w:rPr>
+        <w:t xml:space="preserve"> – System and Information Integrity </w:t>
+      </w:r>
+      <w:r>
+        <w:rPr>
+          <w:rFonts w:ascii="Times New Roman" w:hAnsi="Times New Roman"/>
+        </w:rPr>
         <w:t xml:space="preserve"> </w:t>
       </w:r>
-    </w:p>
-    <w:p>
-      <w:pPr>
-        <w:rPr>
-          <w:rFonts w:ascii="Times New Roman" w:hAnsi="Times New Roman"/>
-        </w:rPr>
-      </w:pPr>
-      <w:r>
-        <w:rPr>
-          <w:rFonts w:ascii="Times New Roman" w:hAnsi="Times New Roman"/>
-        </w:rPr>
-        <w:t xml:space="preserve">These security control families are only found within the security requirement families. There are only 3 security requirement families that have 2 security control families, 3.08, 3.12 and 3.13. All the others only have one security control family. </w:t>
-      </w:r>
-    </w:p>
-    <w:p>
-      <w:pPr>
-        <w:rPr>
-          <w:rFonts w:ascii="Times New Roman" w:hAnsi="Times New Roman"/>
-        </w:rPr>
-      </w:pPr>
-      <w:r>
-        <w:rPr>
-          <w:rFonts w:ascii="Times New Roman" w:hAnsi="Times New Roman"/>
-        </w:rPr>
-        <w:t xml:space="preserve">There are </w:t>
-      </w:r>
-      <w:r>
-        <w:rPr>
-          <w:rFonts w:ascii="Times New Roman" w:hAnsi="Times New Roman"/>
-        </w:rPr>
-        <w:t xml:space="preserve">127 Security Controls </w:t>
-      </w:r>
-      <w:r>
-        <w:rPr>
-          <w:rFonts w:ascii="Times New Roman" w:hAnsi="Times New Roman"/>
-        </w:rPr>
-        <w:t xml:space="preserve">within the 17 Security Control families. </w:t>
-      </w:r>
-    </w:p>
-    <w:p>
-      <w:pPr>
-        <w:rPr>
-          <w:rFonts w:ascii="Times New Roman" w:hAnsi="Times New Roman"/>
-        </w:rPr>
-      </w:pPr>
-      <w:r>
-        <w:rPr>
-          <w:rFonts w:ascii="Times New Roman" w:hAnsi="Times New Roman"/>
-        </w:rPr>
-        <w:t xml:space="preserve">The Security Requirement family, 3.01, has the largest amount of Security Controls with 28, followed by 3.13 with 16, 3.03 with 14, and 3.04 with 11. </w:t>
+      <w:r>
+        <w:rPr>
+          <w:rFonts w:ascii="Times New Roman" w:hAnsi="Times New Roman"/>
+        </w:rPr>
+        <w:t xml:space="preserve"> </w:t>
+      </w:r>
+    </w:p>
+    <w:p>
+      <w:pPr>
+        <w:rPr>
+          <w:rFonts w:ascii="Times New Roman" w:hAnsi="Times New Roman"/>
+        </w:rPr>
+      </w:pPr>
+    </w:p>
+    <w:p>
+      <w:pPr>
+        <w:rPr>
+          <w:rFonts w:ascii="Times New Roman" w:hAnsi="Times New Roman"/>
+        </w:rPr>
+      </w:pPr>
+      <w:r>
+        <w:rPr>
+          <w:rFonts w:ascii="Times New Roman" w:hAnsi="Times New Roman"/>
+        </w:rPr>
+        <w:t xml:space="preserve">Within these </w:t>
+      </w:r>
+      <w:r>
+        <w:rPr>
+          <w:rFonts w:ascii="Times New Roman" w:hAnsi="Times New Roman"/>
+        </w:rPr>
+        <w:t>17 Security Control families</w:t>
+      </w:r>
+      <w:r>
+        <w:rPr>
+          <w:rFonts w:ascii="Times New Roman" w:hAnsi="Times New Roman"/>
+        </w:rPr>
+        <w:t>:</w:t>
+      </w:r>
+    </w:p>
+    <w:p>
+      <w:pPr>
+        <w:pStyle w:val="ListParagraph"/>
+        <w:numPr>
+          <w:ilvl w:val="0"/>
+          <w:numId w:val="1"/>
+        </w:numPr>
+        <w:rPr>
+          <w:rFonts w:ascii="Times New Roman" w:hAnsi="Times New Roman"/>
+        </w:rPr>
+      </w:pPr>
+      <w:r>
+        <w:rPr>
+          <w:rFonts w:ascii="Times New Roman" w:hAnsi="Times New Roman"/>
+        </w:rPr>
+        <w:t>170 Main</w:t>
+      </w:r>
+      <w:r>
+        <w:rPr>
+          <w:rFonts w:ascii="Times New Roman" w:hAnsi="Times New Roman"/>
+        </w:rPr>
+        <w:t xml:space="preserve"> Security Controls</w:t>
+      </w:r>
+    </w:p>
+    <w:p>
+      <w:pPr>
+        <w:pStyle w:val="ListParagraph"/>
+        <w:numPr>
+          <w:ilvl w:val="0"/>
+          <w:numId w:val="1"/>
+        </w:numPr>
+        <w:rPr>
+          <w:rFonts w:ascii="Times New Roman" w:hAnsi="Times New Roman"/>
+        </w:rPr>
+      </w:pPr>
+      <w:r>
+        <w:rPr>
+          <w:rFonts w:ascii="Times New Roman" w:hAnsi="Times New Roman"/>
+        </w:rPr>
+        <w:t>415 Security Controls</w:t>
+      </w:r>
+    </w:p>
+    <w:p>
+      <w:pPr>
+        <w:rPr>
+          <w:rFonts w:ascii="Times New Roman" w:hAnsi="Times New Roman"/>
+        </w:rPr>
+      </w:pPr>
+    </w:p>
+    <w:p>
+      <w:pPr>
+        <w:rPr>
+          <w:rFonts w:ascii="Times New Roman" w:hAnsi="Times New Roman"/>
+        </w:rPr>
+      </w:pPr>
+      <w:r>
+        <w:rPr>
+          <w:rFonts w:ascii="Times New Roman" w:hAnsi="Times New Roman"/>
+        </w:rPr>
+        <w:t xml:space="preserve">Security </w:t>
+      </w:r>
+      <w:r>
+        <w:rPr>
+          <w:rFonts w:ascii="Times New Roman" w:hAnsi="Times New Roman"/>
+        </w:rPr>
+        <w:t>Control</w:t>
+      </w:r>
+      <w:r>
+        <w:rPr>
+          <w:rFonts w:ascii="Times New Roman" w:hAnsi="Times New Roman"/>
+        </w:rPr>
+        <w:t xml:space="preserve"> families with the most </w:t>
+      </w:r>
+      <w:r>
+        <w:rPr>
+          <w:rFonts w:ascii="Times New Roman" w:hAnsi="Times New Roman"/>
+        </w:rPr>
+        <w:t xml:space="preserve">main </w:t>
+      </w:r>
+      <w:r>
+        <w:rPr>
+          <w:rFonts w:ascii="Times New Roman" w:hAnsi="Times New Roman"/>
+        </w:rPr>
+        <w:t xml:space="preserve">security </w:t>
+      </w:r>
+      <w:r>
+        <w:rPr>
+          <w:rFonts w:ascii="Times New Roman" w:hAnsi="Times New Roman"/>
+        </w:rPr>
+        <w:t>controls</w:t>
+      </w:r>
+      <w:r>
+        <w:rPr>
+          <w:rFonts w:ascii="Times New Roman" w:hAnsi="Times New Roman"/>
+        </w:rPr>
+        <w:t xml:space="preserve">: </w:t>
+      </w:r>
+    </w:p>
+    <w:p>
+      <w:pPr>
+        <w:pStyle w:val="ListParagraph"/>
+        <w:numPr>
+          <w:ilvl w:val="0"/>
+          <w:numId w:val="1"/>
+        </w:numPr>
+        <w:rPr>
+          <w:rFonts w:ascii="Times New Roman" w:hAnsi="Times New Roman"/>
+        </w:rPr>
+      </w:pPr>
+      <w:r>
+        <w:rPr>
+          <w:rFonts w:ascii="Times New Roman" w:hAnsi="Times New Roman"/>
+        </w:rPr>
+        <w:t>SC: 21</w:t>
+      </w:r>
+      <w:r>
+        <w:rPr>
+          <w:rFonts w:ascii="Times New Roman" w:hAnsi="Times New Roman"/>
+        </w:rPr>
+        <w:t xml:space="preserve"> </w:t>
+      </w:r>
+      <w:r>
+        <w:rPr>
+          <w:rFonts w:ascii="Times New Roman" w:hAnsi="Times New Roman"/>
+        </w:rPr>
+        <w:t>main controls</w:t>
+      </w:r>
+      <w:r>
+        <w:rPr>
+          <w:rFonts w:ascii="Times New Roman" w:hAnsi="Times New Roman"/>
+        </w:rPr>
+        <w:t xml:space="preserve"> </w:t>
+      </w:r>
+    </w:p>
+    <w:p>
+      <w:pPr>
+        <w:pStyle w:val="ListParagraph"/>
+        <w:numPr>
+          <w:ilvl w:val="0"/>
+          <w:numId w:val="1"/>
+        </w:numPr>
+        <w:rPr>
+          <w:rFonts w:ascii="Times New Roman" w:hAnsi="Times New Roman"/>
+        </w:rPr>
+      </w:pPr>
+      <w:r>
+        <w:rPr>
+          <w:rFonts w:ascii="Times New Roman" w:hAnsi="Times New Roman"/>
+        </w:rPr>
+        <w:t>AC: 18 main controls</w:t>
+      </w:r>
+      <w:r>
+        <w:rPr>
+          <w:rFonts w:ascii="Times New Roman" w:hAnsi="Times New Roman"/>
+        </w:rPr>
+        <w:t xml:space="preserve"> </w:t>
+      </w:r>
+    </w:p>
+    <w:p>
+      <w:pPr>
+        <w:pStyle w:val="ListParagraph"/>
+        <w:numPr>
+          <w:ilvl w:val="0"/>
+          <w:numId w:val="1"/>
+        </w:numPr>
+        <w:rPr>
+          <w:rFonts w:ascii="Times New Roman" w:hAnsi="Times New Roman"/>
+        </w:rPr>
+      </w:pPr>
+      <w:r>
+        <w:rPr>
+          <w:rFonts w:ascii="Times New Roman" w:hAnsi="Times New Roman"/>
+        </w:rPr>
+        <w:t>PE: 17</w:t>
+      </w:r>
+      <w:r>
+        <w:rPr>
+          <w:rFonts w:ascii="Times New Roman" w:hAnsi="Times New Roman"/>
+        </w:rPr>
+        <w:t xml:space="preserve"> </w:t>
+      </w:r>
+      <w:r>
+        <w:rPr>
+          <w:rFonts w:ascii="Times New Roman" w:hAnsi="Times New Roman"/>
+        </w:rPr>
+        <w:t xml:space="preserve">main controls </w:t>
+      </w:r>
+    </w:p>
+    <w:p>
+      <w:pPr>
+        <w:rPr>
+          <w:rFonts w:ascii="Times New Roman" w:hAnsi="Times New Roman"/>
+        </w:rPr>
+      </w:pPr>
+    </w:p>
+    <w:p>
+      <w:pPr>
+        <w:rPr>
+          <w:rFonts w:ascii="Times New Roman" w:hAnsi="Times New Roman"/>
+        </w:rPr>
+      </w:pPr>
+      <w:r>
+        <w:rPr>
+          <w:rFonts w:ascii="Times New Roman" w:hAnsi="Times New Roman"/>
+        </w:rPr>
+        <w:t xml:space="preserve">Security Control families with the most security controls: </w:t>
+      </w:r>
+    </w:p>
+    <w:p>
+      <w:pPr>
+        <w:pStyle w:val="ListParagraph"/>
+        <w:numPr>
+          <w:ilvl w:val="0"/>
+          <w:numId w:val="1"/>
+        </w:numPr>
+        <w:rPr>
+          <w:rFonts w:ascii="Times New Roman" w:hAnsi="Times New Roman"/>
+        </w:rPr>
+      </w:pPr>
+      <w:r>
+        <w:rPr>
+          <w:rFonts w:ascii="Times New Roman" w:hAnsi="Times New Roman"/>
+        </w:rPr>
+        <w:t>AC: 54</w:t>
+      </w:r>
+      <w:r>
+        <w:rPr>
+          <w:rFonts w:ascii="Times New Roman" w:hAnsi="Times New Roman"/>
+        </w:rPr>
+        <w:t xml:space="preserve"> controls </w:t>
+      </w:r>
+    </w:p>
+    <w:p>
+      <w:pPr>
+        <w:pStyle w:val="ListParagraph"/>
+        <w:numPr>
+          <w:ilvl w:val="0"/>
+          <w:numId w:val="1"/>
+        </w:numPr>
+        <w:rPr>
+          <w:rFonts w:ascii="Times New Roman" w:hAnsi="Times New Roman"/>
+        </w:rPr>
+      </w:pPr>
+      <w:r>
+        <w:rPr>
+          <w:rFonts w:ascii="Times New Roman" w:hAnsi="Times New Roman"/>
+        </w:rPr>
+        <w:t>SI: 39</w:t>
+      </w:r>
+      <w:r>
+        <w:rPr>
+          <w:rFonts w:ascii="Times New Roman" w:hAnsi="Times New Roman"/>
+        </w:rPr>
+        <w:t xml:space="preserve"> controls </w:t>
+      </w:r>
+    </w:p>
+    <w:p>
+      <w:pPr>
+        <w:pStyle w:val="ListParagraph"/>
+        <w:numPr>
+          <w:ilvl w:val="0"/>
+          <w:numId w:val="1"/>
+        </w:numPr>
+        <w:rPr>
+          <w:rFonts w:ascii="Times New Roman" w:hAnsi="Times New Roman"/>
+        </w:rPr>
+      </w:pPr>
+      <w:r>
+        <w:rPr>
+          <w:rFonts w:ascii="Times New Roman" w:hAnsi="Times New Roman"/>
+        </w:rPr>
+        <w:t>SC: 38</w:t>
+      </w:r>
+      <w:r>
+        <w:rPr>
+          <w:rFonts w:ascii="Times New Roman" w:hAnsi="Times New Roman"/>
+        </w:rPr>
+        <w:t xml:space="preserve"> controls </w:t>
+      </w:r>
+    </w:p>
+    <w:p>
+      <w:pPr>
+        <w:pStyle w:val="ListParagraph"/>
+        <w:numPr>
+          <w:ilvl w:val="0"/>
+          <w:numId w:val="1"/>
+        </w:numPr>
+        <w:rPr>
+          <w:rFonts w:ascii="Times New Roman" w:hAnsi="Times New Roman"/>
+        </w:rPr>
+      </w:pPr>
+      <w:r>
+        <w:rPr>
+          <w:rFonts w:ascii="Times New Roman" w:hAnsi="Times New Roman"/>
+        </w:rPr>
+        <w:t xml:space="preserve">CM: 36 controls </w:t>
+      </w:r>
+    </w:p>
+    <w:p>
+      <w:pPr>
+        <w:pStyle w:val="ListParagraph"/>
+        <w:numPr>
+          <w:ilvl w:val="0"/>
+          <w:numId w:val="1"/>
+        </w:numPr>
+        <w:rPr>
+          <w:rFonts w:ascii="Times New Roman" w:hAnsi="Times New Roman"/>
+        </w:rPr>
+      </w:pPr>
+      <w:r>
+        <w:rPr>
+          <w:rFonts w:ascii="Times New Roman" w:hAnsi="Times New Roman"/>
+        </w:rPr>
+        <w:t xml:space="preserve">CP: 35 controls </w:t>
+      </w:r>
+    </w:p>
+    <w:p>
+      <w:pPr>
+        <w:rPr>
+          <w:rFonts w:ascii="Times New Roman" w:hAnsi="Times New Roman"/>
+        </w:rPr>
+      </w:pPr>
+    </w:p>
+    <w:p>
+      <w:pPr>
+        <w:rPr>
+          <w:rFonts w:ascii="Times New Roman" w:hAnsi="Times New Roman"/>
+          <w:b/>
+        </w:rPr>
+      </w:pPr>
+      <w:r>
+        <w:rPr>
+          <w:rFonts w:ascii="Times New Roman" w:hAnsi="Times New Roman"/>
+          <w:b/>
+        </w:rPr>
+        <w:t xml:space="preserve">SP 800-171 &amp; </w:t>
+      </w:r>
+      <w:r>
+        <w:rPr>
+          <w:rFonts w:ascii="Times New Roman" w:hAnsi="Times New Roman"/>
+          <w:b/>
+        </w:rPr>
+        <w:t xml:space="preserve">SP 800-53 </w:t>
+      </w:r>
+      <w:r>
+        <w:rPr>
+          <w:rFonts w:ascii="Times New Roman" w:hAnsi="Times New Roman"/>
+          <w:b/>
+        </w:rPr>
+        <w:t>Analysis Dashboard:</w:t>
+      </w:r>
+    </w:p>
+    <w:p>
+      <w:pPr>
+        <w:rPr>
+          <w:rFonts w:ascii="Times New Roman" w:hAnsi="Times New Roman"/>
+        </w:rPr>
+      </w:pPr>
+    </w:p>
+    <w:p>
+      <w:pPr>
+        <w:rPr>
+          <w:rFonts w:ascii="Times New Roman" w:hAnsi="Times New Roman"/>
+        </w:rPr>
+      </w:pPr>
+      <w:r>
+        <w:rPr>
+          <w:rFonts w:ascii="Times New Roman" w:hAnsi="Times New Roman"/>
+        </w:rPr>
+        <w:t>These security control fa</w:t>
+      </w:r>
+      <w:r>
+        <w:rPr>
+          <w:rFonts w:ascii="Times New Roman" w:hAnsi="Times New Roman"/>
+        </w:rPr>
+        <w:t xml:space="preserve">milies are </w:t>
+      </w:r>
+      <w:r>
+        <w:rPr>
+          <w:rFonts w:ascii="Times New Roman" w:hAnsi="Times New Roman"/>
+        </w:rPr>
+        <w:t xml:space="preserve">found within </w:t>
+      </w:r>
+      <w:r>
+        <w:rPr>
+          <w:rFonts w:ascii="Times New Roman" w:hAnsi="Times New Roman"/>
+        </w:rPr>
+        <w:t>the</w:t>
+      </w:r>
+      <w:r>
+        <w:rPr>
+          <w:rFonts w:ascii="Times New Roman" w:hAnsi="Times New Roman"/>
+        </w:rPr>
+        <w:t xml:space="preserve"> security requirement families. </w:t>
+      </w:r>
+    </w:p>
+    <w:p>
+      <w:pPr>
+        <w:rPr>
+          <w:rFonts w:ascii="Times New Roman" w:hAnsi="Times New Roman"/>
+        </w:rPr>
+      </w:pPr>
+      <w:r>
+        <w:rPr>
+          <w:rFonts w:ascii="Times New Roman" w:hAnsi="Times New Roman"/>
+        </w:rPr>
+        <w:t>There are only 3 security requirement families that h</w:t>
+      </w:r>
+      <w:r>
+        <w:rPr>
+          <w:rFonts w:ascii="Times New Roman" w:hAnsi="Times New Roman"/>
+        </w:rPr>
+        <w:t>ave 2 security control families:</w:t>
+      </w:r>
+    </w:p>
+    <w:p>
+      <w:pPr>
+        <w:pStyle w:val="ListParagraph"/>
+        <w:numPr>
+          <w:ilvl w:val="0"/>
+          <w:numId w:val="1"/>
+        </w:numPr>
+        <w:rPr>
+          <w:rFonts w:ascii="Times New Roman" w:hAnsi="Times New Roman"/>
+        </w:rPr>
+      </w:pPr>
+      <w:r>
+        <w:rPr>
+          <w:rFonts w:ascii="Times New Roman" w:hAnsi="Times New Roman"/>
+        </w:rPr>
+        <w:t>3.08: MP &amp; CP</w:t>
+      </w:r>
+    </w:p>
+    <w:p>
+      <w:pPr>
+        <w:pStyle w:val="ListParagraph"/>
+        <w:numPr>
+          <w:ilvl w:val="0"/>
+          <w:numId w:val="1"/>
+        </w:numPr>
+        <w:rPr>
+          <w:rFonts w:ascii="Times New Roman" w:hAnsi="Times New Roman"/>
+        </w:rPr>
+      </w:pPr>
+      <w:r>
+        <w:rPr>
+          <w:rFonts w:ascii="Times New Roman" w:hAnsi="Times New Roman"/>
+        </w:rPr>
+        <w:t>3.12: PL &amp; CA</w:t>
+      </w:r>
+    </w:p>
+    <w:p>
+      <w:pPr>
+        <w:pStyle w:val="ListParagraph"/>
+        <w:numPr>
+          <w:ilvl w:val="0"/>
+          <w:numId w:val="1"/>
+        </w:numPr>
+        <w:rPr>
+          <w:rFonts w:ascii="Times New Roman" w:hAnsi="Times New Roman"/>
+        </w:rPr>
+      </w:pPr>
+      <w:r>
+        <w:rPr>
+          <w:rFonts w:ascii="Times New Roman" w:hAnsi="Times New Roman"/>
+        </w:rPr>
+        <w:t xml:space="preserve">3.13: SC &amp; SA </w:t>
+      </w:r>
+    </w:p>
+    <w:p>
+      <w:pPr>
+        <w:rPr>
+          <w:rFonts w:ascii="Times New Roman" w:hAnsi="Times New Roman"/>
+        </w:rPr>
+      </w:pPr>
+      <w:r>
+        <w:rPr>
+          <w:rFonts w:ascii="Times New Roman" w:hAnsi="Times New Roman"/>
+        </w:rPr>
+        <w:t xml:space="preserve">All the others only have one security control family. </w:t>
+      </w:r>
+    </w:p>
+    <w:p>
+      <w:pPr>
+        <w:rPr>
+          <w:rFonts w:ascii="Times New Roman" w:hAnsi="Times New Roman"/>
+        </w:rPr>
+      </w:pPr>
+    </w:p>
+    <w:p>
+      <w:pPr>
+        <w:rPr>
+          <w:rFonts w:ascii="Times New Roman" w:hAnsi="Times New Roman"/>
+        </w:rPr>
+      </w:pPr>
+      <w:r>
+        <w:rPr>
+          <w:rFonts w:ascii="Times New Roman" w:hAnsi="Times New Roman"/>
+        </w:rPr>
+        <w:t xml:space="preserve">Within these </w:t>
+      </w:r>
+      <w:r>
+        <w:rPr>
+          <w:rFonts w:ascii="Times New Roman" w:hAnsi="Times New Roman"/>
+        </w:rPr>
+        <w:t>17 Security Control families</w:t>
+      </w:r>
+      <w:r>
+        <w:rPr>
+          <w:rFonts w:ascii="Times New Roman" w:hAnsi="Times New Roman"/>
+        </w:rPr>
+        <w:t>:</w:t>
+      </w:r>
+    </w:p>
+    <w:p>
+      <w:pPr>
+        <w:pStyle w:val="ListParagraph"/>
+        <w:numPr>
+          <w:ilvl w:val="0"/>
+          <w:numId w:val="1"/>
+        </w:numPr>
+        <w:rPr>
+          <w:rFonts w:ascii="Times New Roman" w:hAnsi="Times New Roman"/>
+        </w:rPr>
+      </w:pPr>
+      <w:r>
+        <w:rPr>
+          <w:rFonts w:ascii="Times New Roman" w:hAnsi="Times New Roman"/>
+        </w:rPr>
+        <w:t>127 Security Controls</w:t>
+      </w:r>
+    </w:p>
+    <w:p>
+      <w:pPr>
+        <w:rPr>
+          <w:rFonts w:ascii="Times New Roman" w:hAnsi="Times New Roman"/>
+        </w:rPr>
+      </w:pPr>
+    </w:p>
+    <w:p>
+      <w:pPr>
+        <w:rPr>
+          <w:rFonts w:ascii="Times New Roman" w:hAnsi="Times New Roman"/>
+        </w:rPr>
+      </w:pPr>
+      <w:r>
+        <w:rPr>
+          <w:rFonts w:ascii="Times New Roman" w:hAnsi="Times New Roman"/>
+        </w:rPr>
+        <w:t xml:space="preserve">Security Requirement families with the most security controls: </w:t>
+      </w:r>
+    </w:p>
+    <w:p>
+      <w:pPr>
+        <w:pStyle w:val="ListParagraph"/>
+        <w:numPr>
+          <w:ilvl w:val="0"/>
+          <w:numId w:val="1"/>
+        </w:numPr>
+        <w:rPr>
+          <w:rFonts w:ascii="Times New Roman" w:hAnsi="Times New Roman"/>
+        </w:rPr>
+      </w:pPr>
+      <w:r>
+        <w:rPr>
+          <w:rFonts w:ascii="Times New Roman" w:hAnsi="Times New Roman"/>
+        </w:rPr>
+        <w:t xml:space="preserve">3.01: 28 controls </w:t>
+      </w:r>
+    </w:p>
+    <w:p>
+      <w:pPr>
+        <w:pStyle w:val="ListParagraph"/>
+        <w:numPr>
+          <w:ilvl w:val="0"/>
+          <w:numId w:val="1"/>
+        </w:numPr>
+        <w:rPr>
+          <w:rFonts w:ascii="Times New Roman" w:hAnsi="Times New Roman"/>
+        </w:rPr>
+      </w:pPr>
+      <w:r>
+        <w:rPr>
+          <w:rFonts w:ascii="Times New Roman" w:hAnsi="Times New Roman"/>
+        </w:rPr>
+        <w:t xml:space="preserve">3.13: 16 controls </w:t>
+      </w:r>
+    </w:p>
+    <w:p>
+      <w:pPr>
+        <w:pStyle w:val="ListParagraph"/>
+        <w:numPr>
+          <w:ilvl w:val="0"/>
+          <w:numId w:val="1"/>
+        </w:numPr>
+        <w:rPr>
+          <w:rFonts w:ascii="Times New Roman" w:hAnsi="Times New Roman"/>
+        </w:rPr>
+      </w:pPr>
+      <w:r>
+        <w:rPr>
+          <w:rFonts w:ascii="Times New Roman" w:hAnsi="Times New Roman"/>
+        </w:rPr>
+        <w:t xml:space="preserve">3.02: 14 controls </w:t>
+      </w:r>
+    </w:p>
+    <w:p>
+      <w:pPr>
+        <w:pStyle w:val="ListParagraph"/>
+        <w:numPr>
+          <w:ilvl w:val="0"/>
+          <w:numId w:val="1"/>
+        </w:numPr>
+        <w:rPr>
+          <w:rFonts w:ascii="Times New Roman" w:hAnsi="Times New Roman"/>
+        </w:rPr>
+      </w:pPr>
+      <w:r>
+        <w:rPr>
+          <w:rFonts w:ascii="Times New Roman" w:hAnsi="Times New Roman"/>
+        </w:rPr>
+        <w:t xml:space="preserve">3.04: 13 controls </w:t>
+      </w:r>
+    </w:p>
+    <w:p>
+      <w:pPr>
+        <w:rPr>
+          <w:rFonts w:ascii="Times New Roman" w:hAnsi="Times New Roman"/>
+        </w:rPr>
+      </w:pPr>
+    </w:p>
+    <w:p>
+      <w:pPr>
+        <w:rPr>
+          <w:rFonts w:ascii="Times New Roman" w:hAnsi="Times New Roman"/>
+          <w:b/>
+        </w:rPr>
+      </w:pPr>
+      <w:r>
+        <w:rPr>
+          <w:rFonts w:ascii="Times New Roman" w:hAnsi="Times New Roman"/>
+          <w:b/>
+        </w:rPr>
+        <w:t>SP 800-171 &amp; SP 800-53</w:t>
+      </w:r>
+      <w:r>
+        <w:rPr>
+          <w:rFonts w:ascii="Times New Roman" w:hAnsi="Times New Roman"/>
+          <w:b/>
+        </w:rPr>
+        <w:t xml:space="preserve"> In Depth</w:t>
+      </w:r>
+      <w:r>
+        <w:rPr>
+          <w:rFonts w:ascii="Times New Roman" w:hAnsi="Times New Roman"/>
+          <w:b/>
+        </w:rPr>
+        <w:t xml:space="preserve"> </w:t>
+      </w:r>
+      <w:r>
+        <w:rPr>
+          <w:rFonts w:ascii="Times New Roman" w:hAnsi="Times New Roman"/>
+          <w:b/>
+        </w:rPr>
+        <w:t>Analysis Dashboard:</w:t>
+      </w:r>
+    </w:p>
+    <w:p>
+      <w:pPr>
+        <w:rPr>
+          <w:rFonts w:ascii="Times New Roman" w:hAnsi="Times New Roman"/>
+          <w:b/>
+        </w:rPr>
+      </w:pPr>
+    </w:p>
+    <w:p>
+      <w:pPr>
+        <w:rPr>
+          <w:rFonts w:ascii="Times New Roman" w:hAnsi="Times New Roman"/>
+        </w:rPr>
+      </w:pPr>
+      <w:r>
+        <w:rPr>
+          <w:rFonts w:ascii="Times New Roman" w:hAnsi="Times New Roman"/>
+        </w:rPr>
+        <w:t xml:space="preserve">There are 17 Security Control Families in SP 800-53, and 100% of them are in SP 800-171. </w:t>
+      </w:r>
+    </w:p>
+    <w:p>
+      <w:pPr>
+        <w:rPr>
+          <w:rFonts w:ascii="Times New Roman" w:hAnsi="Times New Roman"/>
+        </w:rPr>
+      </w:pPr>
+    </w:p>
+    <w:p>
+      <w:pPr>
+        <w:rPr>
+          <w:rFonts w:ascii="Times New Roman" w:hAnsi="Times New Roman"/>
+        </w:rPr>
+      </w:pPr>
+      <w:r>
+        <w:rPr>
+          <w:rFonts w:ascii="Times New Roman" w:hAnsi="Times New Roman"/>
+        </w:rPr>
+        <w:t xml:space="preserve">There are 415 Security Controls in SP 800-53, and 30.60% of them are in SP 800-171. </w:t>
+      </w:r>
+    </w:p>
+    <w:p>
+      <w:pPr>
+        <w:rPr>
+          <w:rFonts w:ascii="Times New Roman" w:hAnsi="Times New Roman"/>
+        </w:rPr>
+      </w:pPr>
+    </w:p>
+    <w:p>
+      <w:pPr>
+        <w:rPr>
+          <w:rFonts w:ascii="Times New Roman" w:hAnsi="Times New Roman"/>
+        </w:rPr>
+      </w:pPr>
+      <w:r>
+        <w:rPr>
+          <w:rFonts w:ascii="Times New Roman" w:hAnsi="Times New Roman"/>
+        </w:rPr>
+        <w:t>Top p</w:t>
       </w:r>
       <w:bookmarkStart w:id="0" w:name="_GoBack"/>
       <w:bookmarkEnd w:id="0"/>
@@ -741,15 +1861,122 @@
         <w:rPr>
           <w:rFonts w:ascii="Times New Roman" w:hAnsi="Times New Roman"/>
         </w:rPr>
+        <w:t>ercentage</w:t>
+      </w:r>
+      <w:r>
+        <w:rPr>
+          <w:rFonts w:ascii="Times New Roman" w:hAnsi="Times New Roman"/>
+        </w:rPr>
+        <w:t xml:space="preserve"> of 800-53 Security Control found in </w:t>
+      </w:r>
+      <w:r>
+        <w:rPr>
+          <w:rFonts w:ascii="Times New Roman" w:hAnsi="Times New Roman"/>
+        </w:rPr>
+        <w:t xml:space="preserve">SP </w:t>
+      </w:r>
+      <w:r>
+        <w:rPr>
+          <w:rFonts w:ascii="Times New Roman" w:hAnsi="Times New Roman"/>
+        </w:rPr>
+        <w:t xml:space="preserve">800-171: </w:t>
+      </w:r>
+      <w:r>
+        <w:rPr>
+          <w:rFonts w:ascii="Times New Roman" w:hAnsi="Times New Roman"/>
+        </w:rPr>
         <w:t xml:space="preserve"> </w:t>
       </w:r>
     </w:p>
     <w:p>
       <w:pPr>
-        <w:rPr>
-          <w:rFonts w:ascii="Times New Roman" w:hAnsi="Times New Roman"/>
-        </w:rPr>
-      </w:pPr>
+        <w:pStyle w:val="ListParagraph"/>
+        <w:numPr>
+          <w:ilvl w:val="0"/>
+          <w:numId w:val="1"/>
+        </w:numPr>
+        <w:rPr>
+          <w:rFonts w:ascii="Times New Roman" w:hAnsi="Times New Roman"/>
+        </w:rPr>
+      </w:pPr>
+      <w:r>
+        <w:rPr>
+          <w:rFonts w:ascii="Times New Roman" w:hAnsi="Times New Roman"/>
+        </w:rPr>
+        <w:t xml:space="preserve">3.08: 66.67% </w:t>
+      </w:r>
+      <w:r>
+        <w:rPr>
+          <w:rFonts w:ascii="Times New Roman" w:hAnsi="Times New Roman"/>
+        </w:rPr>
+        <w:t xml:space="preserve">of </w:t>
+      </w:r>
+      <w:r>
+        <w:rPr>
+          <w:rFonts w:ascii="Times New Roman" w:hAnsi="Times New Roman"/>
+        </w:rPr>
+        <w:t xml:space="preserve">MP Family and 2.86% of CP Family </w:t>
+      </w:r>
+    </w:p>
+    <w:p>
+      <w:pPr>
+        <w:pStyle w:val="ListParagraph"/>
+        <w:numPr>
+          <w:ilvl w:val="0"/>
+          <w:numId w:val="1"/>
+        </w:numPr>
+        <w:rPr>
+          <w:rFonts w:ascii="Times New Roman" w:hAnsi="Times New Roman"/>
+        </w:rPr>
+      </w:pPr>
+      <w:r>
+        <w:rPr>
+          <w:rFonts w:ascii="Times New Roman" w:hAnsi="Times New Roman"/>
+        </w:rPr>
+        <w:t xml:space="preserve">3.01: 51.85% </w:t>
+      </w:r>
+      <w:r>
+        <w:rPr>
+          <w:rFonts w:ascii="Times New Roman" w:hAnsi="Times New Roman"/>
+        </w:rPr>
+        <w:t xml:space="preserve">of </w:t>
+      </w:r>
+      <w:r>
+        <w:rPr>
+          <w:rFonts w:ascii="Times New Roman" w:hAnsi="Times New Roman"/>
+        </w:rPr>
+        <w:t xml:space="preserve">AC Family </w:t>
+      </w:r>
+    </w:p>
+    <w:p>
+      <w:pPr>
+        <w:pStyle w:val="ListParagraph"/>
+        <w:numPr>
+          <w:ilvl w:val="0"/>
+          <w:numId w:val="1"/>
+        </w:numPr>
+        <w:rPr>
+          <w:rFonts w:ascii="Times New Roman" w:hAnsi="Times New Roman"/>
+        </w:rPr>
+      </w:pPr>
+      <w:r>
+        <w:rPr>
+          <w:rFonts w:ascii="Times New Roman" w:hAnsi="Times New Roman"/>
+        </w:rPr>
+        <w:t xml:space="preserve">3.03: 45.16% </w:t>
+      </w:r>
+      <w:r>
+        <w:rPr>
+          <w:rFonts w:ascii="Times New Roman" w:hAnsi="Times New Roman"/>
+        </w:rPr>
+        <w:t xml:space="preserve">of </w:t>
+      </w:r>
+      <w:r>
+        <w:rPr>
+          <w:rFonts w:ascii="Times New Roman" w:hAnsi="Times New Roman"/>
+        </w:rPr>
+        <w:t>AT Family</w:t>
+      </w:r>
     </w:p>
     <w:p>
       <w:pPr>

</xml_diff>